<commit_message>
1. fix use_hv "no instance output" error 2. add GPD_DY project folder
</commit_message>
<xml_diff>
--- a/x64/Release/GPD_BYD/Project_Record.docx
+++ b/x64/Release/GPD_BYD/Project_Record.docx
@@ -148,7 +148,7 @@
         <w:t xml:space="preserve"> b) 速度        </w:t>
       </w:r>
       <w:r>
-        <w:t>3</w:t>
+        <w:t>5</w:t>
       </w:r>
       <w:r>
         <w:t>s</w:t>
@@ -274,16 +274,8 @@
         <w:rPr>
           <w:rFonts w:hint="eastAsia"/>
         </w:rPr>
-        <w:t>3、相机选型：</w:t>
-      </w:r>
-      <w:proofErr w:type="spellStart"/>
-      <w:r>
-        <w:rPr>
-          <w:rFonts w:hint="eastAsia"/>
-        </w:rPr>
-        <w:t>Photoneo</w:t>
-      </w:r>
-      <w:proofErr w:type="spellEnd"/>
+        <w:t>3、相机选型：Photoneo</w:t>
+      </w:r>
       <w:r>
         <w:t xml:space="preserve"> </w:t>
       </w:r>

</xml_diff>